<commit_message>
add: atividades ciclo 1 - até mod11 controle de sessao
</commit_message>
<xml_diff>
--- a/Module09-servidores/falando-sobre-nodejs.docx
+++ b/Module09-servidores/falando-sobre-nodejs.docx
@@ -93,7 +93,6 @@
           <w:numId w:val="1"/>
         </w:numPr>
         <w:tabs>
-          <w:tab w:val="clear" w:pos="709"/>
           <w:tab w:val="left" w:pos="709" w:leader="none"/>
         </w:tabs>
         <w:bidi w:val="0"/>
@@ -121,7 +120,6 @@
           <w:numId w:val="1"/>
         </w:numPr>
         <w:tabs>
-          <w:tab w:val="clear" w:pos="709"/>
           <w:tab w:val="left" w:pos="709" w:leader="none"/>
         </w:tabs>
         <w:bidi w:val="0"/>
@@ -149,7 +147,6 @@
           <w:numId w:val="1"/>
         </w:numPr>
         <w:tabs>
-          <w:tab w:val="clear" w:pos="709"/>
           <w:tab w:val="left" w:pos="709" w:leader="none"/>
         </w:tabs>
         <w:bidi w:val="0"/>
@@ -293,6 +290,2194 @@
       <w:r>
         <w:rPr/>
         <w:t>servidores Apache, Nginx e Node.js</w:t>
+      </w:r>
+    </w:p>
+    <w:p>
+      <w:pPr>
+        <w:pStyle w:val="Normal"/>
+        <w:bidi w:val="0"/>
+        <w:jc w:val="both"/>
+        <w:rPr/>
+      </w:pPr>
+      <w:r>
+        <w:rPr/>
+      </w:r>
+    </w:p>
+    <w:p>
+      <w:pPr>
+        <w:pStyle w:val="Normal"/>
+        <w:bidi w:val="0"/>
+        <w:jc w:val="both"/>
+        <w:rPr/>
+      </w:pPr>
+      <w:r>
+        <w:rPr/>
+      </w:r>
+    </w:p>
+    <w:p>
+      <w:pPr>
+        <w:pStyle w:val="Normal"/>
+        <w:bidi w:val="0"/>
+        <w:jc w:val="both"/>
+        <w:rPr/>
+      </w:pPr>
+      <w:r>
+        <w:rPr/>
+      </w:r>
+    </w:p>
+    <w:p>
+      <w:pPr>
+        <w:pStyle w:val="Normal"/>
+        <w:bidi w:val="0"/>
+        <w:jc w:val="both"/>
+        <w:rPr/>
+      </w:pPr>
+      <w:r>
+        <w:rPr/>
+      </w:r>
+    </w:p>
+    <w:p>
+      <w:pPr>
+        <w:pStyle w:val="Normal"/>
+        <w:bidi w:val="0"/>
+        <w:jc w:val="both"/>
+        <w:rPr/>
+      </w:pPr>
+      <w:r>
+        <w:rPr/>
+      </w:r>
+    </w:p>
+    <w:p>
+      <w:pPr>
+        <w:pStyle w:val="Normal"/>
+        <w:bidi w:val="0"/>
+        <w:jc w:val="center"/>
+        <w:rPr>
+          <w:b/>
+          <w:b/>
+          <w:bCs/>
+        </w:rPr>
+      </w:pPr>
+      <w:r>
+        <w:rPr>
+          <w:b/>
+          <w:bCs/>
+        </w:rPr>
+        <w:t>AULA 10 – APRENDENDO MAIS SOBRE NODE.JS usando CHATGPT</w:t>
+      </w:r>
+    </w:p>
+    <w:p>
+      <w:pPr>
+        <w:pStyle w:val="Normal"/>
+        <w:bidi w:val="0"/>
+        <w:jc w:val="both"/>
+        <w:rPr/>
+      </w:pPr>
+      <w:r>
+        <w:rPr/>
+      </w:r>
+    </w:p>
+    <w:p>
+      <w:pPr>
+        <w:pStyle w:val="Normal"/>
+        <w:bidi w:val="0"/>
+        <w:jc w:val="both"/>
+        <w:rPr>
+          <w:b/>
+          <w:b/>
+          <w:bCs/>
+        </w:rPr>
+      </w:pPr>
+      <w:r>
+        <w:rPr>
+          <w:b/>
+          <w:bCs/>
+        </w:rPr>
+        <w:t>Quando eu declaro const app = express(); app.use(express.json()); o que estou fazendo?</w:t>
+      </w:r>
+    </w:p>
+    <w:p>
+      <w:pPr>
+        <w:pStyle w:val="Normal"/>
+        <w:bidi w:val="0"/>
+        <w:jc w:val="both"/>
+        <w:rPr/>
+      </w:pPr>
+      <w:r>
+        <w:rPr/>
+      </w:r>
+    </w:p>
+    <w:p>
+      <w:pPr>
+        <w:pStyle w:val="Corpodotexto"/>
+        <w:bidi w:val="0"/>
+        <w:jc w:val="both"/>
+        <w:rPr/>
+      </w:pPr>
+      <w:r>
+        <w:rPr/>
+        <w:t xml:space="preserve">Quando você escreve </w:t>
+      </w:r>
+      <w:r>
+        <w:rPr>
+          <w:rStyle w:val="Cdigofonte"/>
+        </w:rPr>
+        <w:t>const app = express();</w:t>
+      </w:r>
+      <w:r>
+        <w:rPr/>
+        <w:t xml:space="preserve"> você está criando uma instância do Express, que é uma biblioteca de rotas do Node.js para aplicativos web. Com isso, você tem acesso a todos os métodos e propriedades do Express.</w:t>
+      </w:r>
+    </w:p>
+    <w:p>
+      <w:pPr>
+        <w:pStyle w:val="Corpodotexto"/>
+        <w:jc w:val="both"/>
+        <w:rPr/>
+      </w:pPr>
+      <w:r>
+        <w:rPr/>
+        <w:t>Em seguida, você está adicionando um middleware (</w:t>
+      </w:r>
+      <w:r>
+        <w:rPr>
+          <w:rStyle w:val="Cdigofonte"/>
+        </w:rPr>
+        <w:t>app.use(express.json());</w:t>
+      </w:r>
+      <w:r>
+        <w:rPr/>
+        <w:t>) ao seu aplicativo, que lida com solicitações HTTP no formato JSON. Isso significa que todas as requisições feitas ao seu aplicativo que têm um corpo de solicitação JSON serão analisadas e disponibilizadas para você como objeto JavaScript no seu código.</w:t>
+      </w:r>
+    </w:p>
+    <w:p>
+      <w:pPr>
+        <w:pStyle w:val="Corpodotexto"/>
+        <w:jc w:val="both"/>
+        <w:rPr/>
+      </w:pPr>
+      <w:r>
+        <w:rPr/>
+        <w:t>Em resumo, você está configurando sua instância do Express para trabalhar com requisições JSON e torná-las acessíveis na sua lógica de aplicativo.</w:t>
+      </w:r>
+    </w:p>
+    <w:p>
+      <w:pPr>
+        <w:pStyle w:val="Corpodotexto"/>
+        <w:rPr>
+          <w:b/>
+          <w:b/>
+          <w:bCs/>
+        </w:rPr>
+      </w:pPr>
+      <w:r>
+        <w:rPr>
+          <w:b/>
+          <w:bCs/>
+        </w:rPr>
+        <w:t>O</w:t>
+      </w:r>
+      <w:r>
+        <w:rPr>
+          <w:b/>
+          <w:bCs/>
+        </w:rPr>
+        <w:t xml:space="preserve"> que significa "criar uma instância do express"?</w:t>
+      </w:r>
+    </w:p>
+    <w:p>
+      <w:pPr>
+        <w:pStyle w:val="Corpodotexto"/>
+        <w:jc w:val="both"/>
+        <w:rPr/>
+      </w:pPr>
+      <w:r>
+        <w:rPr/>
+        <w:t>Criar uma instância do Express significa criar uma nova instância da biblioteca Express, que é uma das principais bibliotecas para a construção de aplicativos web usando Node.js. Quando você cria uma instância, você está criando uma nova instância do objeto Express, que tem acesso a todos os métodos e propriedades da biblioteca.</w:t>
+      </w:r>
+    </w:p>
+    <w:p>
+      <w:pPr>
+        <w:pStyle w:val="Corpodotexto"/>
+        <w:jc w:val="both"/>
+        <w:rPr/>
+      </w:pPr>
+      <w:r>
+        <w:rPr/>
+        <w:t xml:space="preserve">Isso é feito através da chamada de uma função construtora, que retorna uma nova instância do objeto Express. Por exemplo, a instrução </w:t>
+      </w:r>
+      <w:r>
+        <w:rPr>
+          <w:rStyle w:val="Cdigofonte"/>
+        </w:rPr>
+        <w:t>const app = express();</w:t>
+      </w:r>
+      <w:r>
+        <w:rPr/>
+        <w:t xml:space="preserve"> cria uma nova instância do objeto Express e armazena a referência a esse objeto na variável </w:t>
+      </w:r>
+      <w:r>
+        <w:rPr>
+          <w:rStyle w:val="Cdigofonte"/>
+        </w:rPr>
+        <w:t>app</w:t>
+      </w:r>
+      <w:r>
+        <w:rPr/>
+        <w:t>.</w:t>
+      </w:r>
+    </w:p>
+    <w:p>
+      <w:pPr>
+        <w:pStyle w:val="Corpodotexto"/>
+        <w:jc w:val="both"/>
+        <w:rPr/>
+      </w:pPr>
+      <w:r>
+        <w:rPr/>
+        <w:t>Ao criar uma instância do Express, você pode personalizar a configuração do seu aplicativo, adicionar middlewares, rotas e outros recursos, de acordo com suas necessidades.</w:t>
+      </w:r>
+    </w:p>
+    <w:p>
+      <w:pPr>
+        <w:pStyle w:val="Corpodotexto"/>
+        <w:rPr/>
+      </w:pPr>
+      <w:r>
+        <w:rPr/>
+        <w:t>Para que serve app.use(express.static("public"));</w:t>
+      </w:r>
+    </w:p>
+    <w:p>
+      <w:pPr>
+        <w:pStyle w:val="Corpodotexto"/>
+        <w:rPr/>
+      </w:pPr>
+      <w:r>
+        <w:rPr/>
+      </w:r>
+    </w:p>
+    <w:p>
+      <w:pPr>
+        <w:pStyle w:val="Corpodotexto"/>
+        <w:rPr>
+          <w:b/>
+          <w:b/>
+          <w:bCs/>
+        </w:rPr>
+      </w:pPr>
+      <w:r>
+        <w:rPr>
+          <w:b/>
+          <w:bCs/>
+        </w:rPr>
+        <w:t>Para que serve app.get("/", (req, res) =&gt; { res.sendFile(__dirname + "/public/index.html"); });</w:t>
+      </w:r>
+    </w:p>
+    <w:p>
+      <w:pPr>
+        <w:pStyle w:val="Corpodotexto"/>
+        <w:jc w:val="both"/>
+        <w:rPr/>
+      </w:pPr>
+      <w:r>
+        <w:rPr/>
+        <w:t xml:space="preserve">A função </w:t>
+      </w:r>
+      <w:r>
+        <w:rPr>
+          <w:rStyle w:val="Cdigofonte"/>
+        </w:rPr>
+        <w:t>app.get("/", (req, res) =&gt; { ... });</w:t>
+      </w:r>
+      <w:r>
+        <w:rPr/>
+        <w:t xml:space="preserve"> é uma rota no seu aplicativo Express. As rotas são usadas para mapear URLs a lógicas específicas do aplicativo.</w:t>
+      </w:r>
+    </w:p>
+    <w:p>
+      <w:pPr>
+        <w:pStyle w:val="Corpodotexto"/>
+        <w:jc w:val="both"/>
+        <w:rPr/>
+      </w:pPr>
+      <w:r>
+        <w:rPr/>
+        <w:t xml:space="preserve">A rota específica que você mencionou corresponde ao caminho raiz da sua aplicativo, ou seja, </w:t>
+      </w:r>
+      <w:r>
+        <w:rPr>
+          <w:rStyle w:val="Cdigofonte"/>
+        </w:rPr>
+        <w:t>"/"</w:t>
+      </w:r>
+      <w:r>
+        <w:rPr/>
+        <w:t>. Quando um usuário acessa esse caminho, o Express chamará a função de retorno de chamada que você forneceu.</w:t>
+      </w:r>
+    </w:p>
+    <w:p>
+      <w:pPr>
+        <w:pStyle w:val="Corpodotexto"/>
+        <w:jc w:val="both"/>
+        <w:rPr/>
+      </w:pPr>
+      <w:r>
+        <w:rPr/>
+        <w:t xml:space="preserve">A função de retorno de chamada toma como entrada dois objetos: </w:t>
+      </w:r>
+      <w:r>
+        <w:rPr>
+          <w:rStyle w:val="Cdigofonte"/>
+        </w:rPr>
+        <w:t>req</w:t>
+      </w:r>
+      <w:r>
+        <w:rPr/>
+        <w:t xml:space="preserve"> (requisição) e </w:t>
+      </w:r>
+      <w:r>
+        <w:rPr>
+          <w:rStyle w:val="Cdigofonte"/>
+        </w:rPr>
+        <w:t>res</w:t>
+      </w:r>
+      <w:r>
+        <w:rPr/>
+        <w:t xml:space="preserve"> (resposta). O objeto </w:t>
+      </w:r>
+      <w:r>
+        <w:rPr>
+          <w:rStyle w:val="Cdigofonte"/>
+        </w:rPr>
+        <w:t>req</w:t>
+      </w:r>
+      <w:r>
+        <w:rPr/>
+        <w:t xml:space="preserve"> representa a requisição HTTP do usuário, enquanto o objeto </w:t>
+      </w:r>
+      <w:r>
+        <w:rPr>
+          <w:rStyle w:val="Cdigofonte"/>
+        </w:rPr>
+        <w:t>res</w:t>
+      </w:r>
+      <w:r>
+        <w:rPr/>
+        <w:t xml:space="preserve"> representa a resposta que o seu aplicativo vai enviar ao usuário.</w:t>
+      </w:r>
+    </w:p>
+    <w:p>
+      <w:pPr>
+        <w:pStyle w:val="Corpodotexto"/>
+        <w:jc w:val="both"/>
+        <w:rPr/>
+      </w:pPr>
+      <w:r>
+        <w:rPr/>
+        <w:t xml:space="preserve">A lógica dentro dessa rota envia um arquivo HTML para o navegador do usuário. Isso é feito usando o método </w:t>
+      </w:r>
+      <w:r>
+        <w:rPr>
+          <w:rStyle w:val="Cdigofonte"/>
+        </w:rPr>
+        <w:t>res.sendFile</w:t>
+      </w:r>
+      <w:r>
+        <w:rPr/>
+        <w:t xml:space="preserve">, que envia um arquivo específico para o navegador. O arquivo enviado é </w:t>
+      </w:r>
+      <w:r>
+        <w:rPr>
+          <w:rStyle w:val="Cdigofonte"/>
+        </w:rPr>
+        <w:t>__dirname + "/public/index.html"</w:t>
+      </w:r>
+      <w:r>
+        <w:rPr/>
+        <w:t xml:space="preserve">, que representa o caminho completo para o arquivo </w:t>
+      </w:r>
+      <w:r>
+        <w:rPr>
+          <w:rStyle w:val="Cdigofonte"/>
+        </w:rPr>
+        <w:t>index.html</w:t>
+      </w:r>
+      <w:r>
+        <w:rPr/>
+        <w:t xml:space="preserve"> dentro do diretório "public".</w:t>
+      </w:r>
+    </w:p>
+    <w:p>
+      <w:pPr>
+        <w:pStyle w:val="Corpodotexto"/>
+        <w:jc w:val="both"/>
+        <w:rPr/>
+      </w:pPr>
+      <w:r>
+        <w:rPr/>
+        <w:t xml:space="preserve">Em resumo, essa rota é usada para responder a uma solicitação feita ao caminho raiz da sua aplicativo enviando o arquivo </w:t>
+      </w:r>
+      <w:r>
+        <w:rPr>
+          <w:rStyle w:val="Cdigofonte"/>
+        </w:rPr>
+        <w:t>index.html</w:t>
+      </w:r>
+      <w:r>
+        <w:rPr/>
+        <w:t xml:space="preserve"> como resposta.</w:t>
+      </w:r>
+    </w:p>
+    <w:p>
+      <w:pPr>
+        <w:pStyle w:val="Corpodotexto"/>
+        <w:jc w:val="both"/>
+        <w:rPr>
+          <w:b/>
+          <w:b/>
+          <w:bCs/>
+        </w:rPr>
+      </w:pPr>
+      <w:r>
+        <w:rPr>
+          <w:b/>
+          <w:bCs/>
+        </w:rPr>
+        <w:t>Para que serve app.listen(port, () =&gt; { console.log(`Server running on port ${port}`); });</w:t>
+      </w:r>
+    </w:p>
+    <w:p>
+      <w:pPr>
+        <w:pStyle w:val="Corpodotexto"/>
+        <w:jc w:val="both"/>
+        <w:rPr/>
+      </w:pPr>
+      <w:r>
+        <w:rPr/>
+        <w:t xml:space="preserve">A função </w:t>
+      </w:r>
+      <w:r>
+        <w:rPr>
+          <w:rStyle w:val="Cdigofonte"/>
+        </w:rPr>
+        <w:t>app.listen(port, () =&gt; { ... });</w:t>
+      </w:r>
+      <w:r>
+        <w:rPr/>
+        <w:t xml:space="preserve"> é usada para iniciar o servidor do seu aplicativo Express. Ela toma como entrada o número da porta em que o servidor deve escutar (</w:t>
+      </w:r>
+      <w:r>
+        <w:rPr>
+          <w:rStyle w:val="Cdigofonte"/>
+        </w:rPr>
+        <w:t>port</w:t>
+      </w:r>
+      <w:r>
+        <w:rPr/>
+        <w:t>) e uma função de retorno de chamada que será executada quando o servidor estiver pronto para receber solicitações.</w:t>
+      </w:r>
+    </w:p>
+    <w:p>
+      <w:pPr>
+        <w:pStyle w:val="Corpodotexto"/>
+        <w:jc w:val="both"/>
+        <w:rPr/>
+      </w:pPr>
+      <w:r>
+        <w:rPr/>
+        <w:t xml:space="preserve">Quando você chama </w:t>
+      </w:r>
+      <w:r>
+        <w:rPr>
+          <w:rStyle w:val="Cdigofonte"/>
+        </w:rPr>
+        <w:t>app.listen</w:t>
+      </w:r>
+      <w:r>
+        <w:rPr/>
+        <w:t>, o Express iniciará um servidor HTTP na porta especificada. O servidor estará escutando por solicitações HTTP e, quando uma solicitação chegar, o Express a processará de acordo com as rotas e middlewares que você definiu.</w:t>
+      </w:r>
+    </w:p>
+    <w:p>
+      <w:pPr>
+        <w:pStyle w:val="Corpodotexto"/>
+        <w:jc w:val="both"/>
+        <w:rPr/>
+      </w:pPr>
+      <w:r>
+        <w:rPr/>
+        <w:t>A função de retorno de chamada é opcional e pode ser usada para executar alguma lógica após o servidor estar pronto. Neste caso, ela imprime uma mensagem no console informando ao desenvolvedor que o servidor está executando na porta especificada.</w:t>
+      </w:r>
+    </w:p>
+    <w:p>
+      <w:pPr>
+        <w:pStyle w:val="Corpodotexto"/>
+        <w:jc w:val="both"/>
+        <w:rPr/>
+      </w:pPr>
+      <w:r>
+        <w:rPr/>
+        <w:t xml:space="preserve">Em resumo, a função </w:t>
+      </w:r>
+      <w:r>
+        <w:rPr>
+          <w:rStyle w:val="Cdigofonte"/>
+        </w:rPr>
+        <w:t>app.listen</w:t>
+      </w:r>
+      <w:r>
+        <w:rPr/>
+        <w:t xml:space="preserve"> é usada para iniciar o servidor do seu aplicativo Express e torná-lo disponível para receber solicitações HTTP.</w:t>
+      </w:r>
+    </w:p>
+    <w:p>
+      <w:pPr>
+        <w:pStyle w:val="Corpodotexto"/>
+        <w:jc w:val="both"/>
+        <w:rPr>
+          <w:b/>
+          <w:b/>
+          <w:bCs/>
+        </w:rPr>
+      </w:pPr>
+      <w:r>
+        <w:rPr>
+          <w:b/>
+          <w:bCs/>
+        </w:rPr>
+        <w:t>Para iniciar um servidor que não é a máquina local, como fica o arquivo server.js?</w:t>
+      </w:r>
+    </w:p>
+    <w:p>
+      <w:pPr>
+        <w:pStyle w:val="Corpodotexto"/>
+        <w:jc w:val="both"/>
+        <w:rPr/>
+      </w:pPr>
+      <w:r>
+        <w:rPr/>
+        <w:t xml:space="preserve">Se você deseja iniciar um servidor em uma máquina diferente da local, você precisará acessar essa máquina remotamente, instalar as dependências necessárias (incluindo o Express) e, em seguida, executar o arquivo </w:t>
+      </w:r>
+      <w:r>
+        <w:rPr>
+          <w:rStyle w:val="Cdigofonte"/>
+        </w:rPr>
+        <w:t>server.js</w:t>
+      </w:r>
+      <w:r>
+        <w:rPr/>
+        <w:t xml:space="preserve"> na máquina remota.</w:t>
+      </w:r>
+    </w:p>
+    <w:p>
+      <w:pPr>
+        <w:pStyle w:val="Corpodotexto"/>
+        <w:jc w:val="both"/>
+        <w:rPr/>
+      </w:pPr>
+      <w:r>
+        <w:rPr/>
+        <w:t xml:space="preserve">A configuração do arquivo </w:t>
+      </w:r>
+      <w:r>
+        <w:rPr>
+          <w:rStyle w:val="Cdigofonte"/>
+        </w:rPr>
+        <w:t>server.js</w:t>
+      </w:r>
+      <w:r>
+        <w:rPr/>
+        <w:t xml:space="preserve"> é a mesma, independentemente se você está executando o servidor na máquina local ou em uma máquina remota. A única diferença é que, em vez de escutar em </w:t>
+      </w:r>
+      <w:r>
+        <w:rPr>
+          <w:rStyle w:val="Cdigofonte"/>
+        </w:rPr>
+        <w:t>localhost</w:t>
+      </w:r>
+      <w:r>
+        <w:rPr/>
+        <w:t xml:space="preserve"> ou </w:t>
+      </w:r>
+      <w:r>
+        <w:rPr>
+          <w:rStyle w:val="Cdigofonte"/>
+        </w:rPr>
+        <w:t>127.0.0.1</w:t>
+      </w:r>
+      <w:r>
+        <w:rPr/>
+        <w:t>, você deve escutar em um endereço IP válido da máquina remota.</w:t>
+      </w:r>
+    </w:p>
+    <w:p>
+      <w:pPr>
+        <w:pStyle w:val="Corpodotexto"/>
+        <w:jc w:val="both"/>
+        <w:rPr/>
+      </w:pPr>
+      <w:r>
+        <w:rPr/>
+        <w:t xml:space="preserve">Por exemplo, se você quiser que o servidor escute em todos os endereços IP da máquina remota, você pode usar </w:t>
+      </w:r>
+      <w:r>
+        <w:rPr>
+          <w:rStyle w:val="Cdigofonte"/>
+        </w:rPr>
+        <w:t>0.0.0.0</w:t>
+      </w:r>
+      <w:r>
+        <w:rPr/>
+        <w:t xml:space="preserve"> como o endereço de escuta:</w:t>
+      </w:r>
+    </w:p>
+    <w:p>
+      <w:pPr>
+        <w:pStyle w:val="Textoprformatado"/>
+        <w:jc w:val="both"/>
+        <w:rPr/>
+      </w:pPr>
+      <w:r>
+        <w:rPr>
+          <w:rStyle w:val="Cdigofonte"/>
+        </w:rPr>
+        <w:t>const express = require("express");</w:t>
+      </w:r>
+    </w:p>
+    <w:p>
+      <w:pPr>
+        <w:pStyle w:val="Textoprformatado"/>
+        <w:rPr/>
+      </w:pPr>
+      <w:r>
+        <w:rPr>
+          <w:rStyle w:val="Cdigofonte"/>
+        </w:rPr>
+        <w:t>const app = express();</w:t>
+      </w:r>
+    </w:p>
+    <w:p>
+      <w:pPr>
+        <w:pStyle w:val="Textoprformatado"/>
+        <w:rPr/>
+      </w:pPr>
+      <w:r>
+        <w:rPr>
+          <w:rStyle w:val="Cdigofonte"/>
+        </w:rPr>
+        <w:t>const port = process.env.PORT || 3000;</w:t>
+      </w:r>
+    </w:p>
+    <w:p>
+      <w:pPr>
+        <w:pStyle w:val="Textoprformatado"/>
+        <w:rPr/>
+      </w:pPr>
+      <w:r>
+        <w:rPr/>
+      </w:r>
+    </w:p>
+    <w:p>
+      <w:pPr>
+        <w:pStyle w:val="Textoprformatado"/>
+        <w:rPr/>
+      </w:pPr>
+      <w:r>
+        <w:rPr>
+          <w:rStyle w:val="Cdigofonte"/>
+        </w:rPr>
+        <w:t>app.use(express.static("public"));</w:t>
+      </w:r>
+    </w:p>
+    <w:p>
+      <w:pPr>
+        <w:pStyle w:val="Textoprformatado"/>
+        <w:rPr/>
+      </w:pPr>
+      <w:r>
+        <w:rPr/>
+      </w:r>
+    </w:p>
+    <w:p>
+      <w:pPr>
+        <w:pStyle w:val="Textoprformatado"/>
+        <w:rPr/>
+      </w:pPr>
+      <w:r>
+        <w:rPr>
+          <w:rStyle w:val="Cdigofonte"/>
+        </w:rPr>
+        <w:t>app.get("/", (req, res) =&gt; {</w:t>
+      </w:r>
+    </w:p>
+    <w:p>
+      <w:pPr>
+        <w:pStyle w:val="Textoprformatado"/>
+        <w:rPr/>
+      </w:pPr>
+      <w:r>
+        <w:rPr>
+          <w:rStyle w:val="Cdigofonte"/>
+        </w:rPr>
+        <w:t xml:space="preserve">    </w:t>
+      </w:r>
+      <w:r>
+        <w:rPr>
+          <w:rStyle w:val="Cdigofonte"/>
+        </w:rPr>
+        <w:t>res.sendFile(__dirname + "/public/index.html");</w:t>
+      </w:r>
+    </w:p>
+    <w:p>
+      <w:pPr>
+        <w:pStyle w:val="Textoprformatado"/>
+        <w:rPr/>
+      </w:pPr>
+      <w:r>
+        <w:rPr>
+          <w:rStyle w:val="Cdigofonte"/>
+        </w:rPr>
+        <w:t>});</w:t>
+      </w:r>
+    </w:p>
+    <w:p>
+      <w:pPr>
+        <w:pStyle w:val="Textoprformatado"/>
+        <w:rPr/>
+      </w:pPr>
+      <w:r>
+        <w:rPr/>
+      </w:r>
+    </w:p>
+    <w:p>
+      <w:pPr>
+        <w:pStyle w:val="Textoprformatado"/>
+        <w:rPr/>
+      </w:pPr>
+      <w:r>
+        <w:rPr>
+          <w:rStyle w:val="Cdigofonte"/>
+        </w:rPr>
+        <w:t>app.listen(port, "0.0.0.0", () =&gt; {</w:t>
+      </w:r>
+    </w:p>
+    <w:p>
+      <w:pPr>
+        <w:pStyle w:val="Textoprformatado"/>
+        <w:rPr/>
+      </w:pPr>
+      <w:r>
+        <w:rPr>
+          <w:rStyle w:val="Cdigofonte"/>
+        </w:rPr>
+        <w:t xml:space="preserve">    </w:t>
+      </w:r>
+      <w:r>
+        <w:rPr>
+          <w:rStyle w:val="Cdigofonte"/>
+        </w:rPr>
+        <w:t>console.log(`Server running on port ${port}`);</w:t>
+      </w:r>
+    </w:p>
+    <w:p>
+      <w:pPr>
+        <w:pStyle w:val="Textoprformatado"/>
+        <w:spacing w:before="0" w:after="283"/>
+        <w:rPr/>
+      </w:pPr>
+      <w:r>
+        <w:rPr>
+          <w:rStyle w:val="Cdigofonte"/>
+        </w:rPr>
+        <w:t>});</w:t>
+      </w:r>
+    </w:p>
+    <w:p>
+      <w:pPr>
+        <w:pStyle w:val="Textoprformatado"/>
+        <w:spacing w:before="0" w:after="283"/>
+        <w:rPr/>
+      </w:pPr>
+      <w:r>
+        <w:rPr>
+          <w:rStyle w:val="Cdigofonte"/>
+        </w:rPr>
+        <w:t>Outra forma de fazer:</w:t>
+      </w:r>
+    </w:p>
+    <w:p>
+      <w:pPr>
+        <w:pStyle w:val="Textoprformatado"/>
+        <w:jc w:val="both"/>
+        <w:rPr/>
+      </w:pPr>
+      <w:r>
+        <w:rPr>
+          <w:rStyle w:val="Cdigofonte"/>
+          <w:shd w:fill="FFFF00" w:val="clear"/>
+        </w:rPr>
+        <w:t>const express = require("express");</w:t>
+      </w:r>
+    </w:p>
+    <w:p>
+      <w:pPr>
+        <w:pStyle w:val="Textoprformatado"/>
+        <w:rPr/>
+      </w:pPr>
+      <w:r>
+        <w:rPr>
+          <w:rStyle w:val="Cdigofonte"/>
+          <w:shd w:fill="FFFF00" w:val="clear"/>
+        </w:rPr>
+        <w:t>const app = express();</w:t>
+      </w:r>
+    </w:p>
+    <w:p>
+      <w:pPr>
+        <w:pStyle w:val="Textoprformatado"/>
+        <w:rPr/>
+      </w:pPr>
+      <w:r>
+        <w:rPr>
+          <w:rStyle w:val="Cdigofonte"/>
+          <w:shd w:fill="FFFF00" w:val="clear"/>
+        </w:rPr>
+        <w:t>const port = 3000;</w:t>
+      </w:r>
+    </w:p>
+    <w:p>
+      <w:pPr>
+        <w:pStyle w:val="Textoprformatado"/>
+        <w:rPr/>
+      </w:pPr>
+      <w:r>
+        <w:rPr>
+          <w:rStyle w:val="Cdigofonte"/>
+          <w:shd w:fill="FFFF00" w:val="clear"/>
+        </w:rPr>
+        <w:t>const hostname = "localhost";</w:t>
+      </w:r>
+    </w:p>
+    <w:p>
+      <w:pPr>
+        <w:pStyle w:val="Textoprformatado"/>
+        <w:rPr>
+          <w:highlight w:val="none"/>
+          <w:shd w:fill="FFFF00" w:val="clear"/>
+        </w:rPr>
+      </w:pPr>
+      <w:r>
+        <w:rPr>
+          <w:shd w:fill="FFFF00" w:val="clear"/>
+        </w:rPr>
+      </w:r>
+    </w:p>
+    <w:p>
+      <w:pPr>
+        <w:pStyle w:val="Textoprformatado"/>
+        <w:rPr/>
+      </w:pPr>
+      <w:r>
+        <w:rPr>
+          <w:rStyle w:val="Cdigofonte"/>
+          <w:shd w:fill="FFFF00" w:val="clear"/>
+        </w:rPr>
+        <w:t>app.use(express.static("public"));</w:t>
+      </w:r>
+    </w:p>
+    <w:p>
+      <w:pPr>
+        <w:pStyle w:val="Textoprformatado"/>
+        <w:rPr>
+          <w:highlight w:val="none"/>
+          <w:shd w:fill="FFFF00" w:val="clear"/>
+        </w:rPr>
+      </w:pPr>
+      <w:r>
+        <w:rPr>
+          <w:shd w:fill="FFFF00" w:val="clear"/>
+        </w:rPr>
+      </w:r>
+    </w:p>
+    <w:p>
+      <w:pPr>
+        <w:pStyle w:val="Textoprformatado"/>
+        <w:rPr/>
+      </w:pPr>
+      <w:r>
+        <w:rPr>
+          <w:rStyle w:val="Cdigofonte"/>
+          <w:shd w:fill="FFFF00" w:val="clear"/>
+        </w:rPr>
+        <w:t>app.get("/", (req, res) =&gt; {</w:t>
+      </w:r>
+    </w:p>
+    <w:p>
+      <w:pPr>
+        <w:pStyle w:val="Textoprformatado"/>
+        <w:rPr/>
+      </w:pPr>
+      <w:r>
+        <w:rPr>
+          <w:rStyle w:val="Cdigofonte"/>
+          <w:shd w:fill="FFFF00" w:val="clear"/>
+        </w:rPr>
+        <w:t xml:space="preserve">    </w:t>
+      </w:r>
+      <w:r>
+        <w:rPr>
+          <w:rStyle w:val="Cdigofonte"/>
+          <w:shd w:fill="FFFF00" w:val="clear"/>
+        </w:rPr>
+        <w:t>res.sendFile(__dirname + "/public/index.html");</w:t>
+      </w:r>
+    </w:p>
+    <w:p>
+      <w:pPr>
+        <w:pStyle w:val="Textoprformatado"/>
+        <w:rPr/>
+      </w:pPr>
+      <w:r>
+        <w:rPr>
+          <w:rStyle w:val="Cdigofonte"/>
+          <w:shd w:fill="FFFF00" w:val="clear"/>
+        </w:rPr>
+        <w:t>});</w:t>
+      </w:r>
+    </w:p>
+    <w:p>
+      <w:pPr>
+        <w:pStyle w:val="Textoprformatado"/>
+        <w:rPr>
+          <w:highlight w:val="none"/>
+          <w:shd w:fill="FFFF00" w:val="clear"/>
+        </w:rPr>
+      </w:pPr>
+      <w:r>
+        <w:rPr>
+          <w:shd w:fill="FFFF00" w:val="clear"/>
+        </w:rPr>
+      </w:r>
+    </w:p>
+    <w:p>
+      <w:pPr>
+        <w:pStyle w:val="Textoprformatado"/>
+        <w:rPr/>
+      </w:pPr>
+      <w:r>
+        <w:rPr>
+          <w:rStyle w:val="Cdigofonte"/>
+          <w:shd w:fill="FFFF00" w:val="clear"/>
+        </w:rPr>
+        <w:t>app.listen(port, hostname, () =&gt; {</w:t>
+      </w:r>
+    </w:p>
+    <w:p>
+      <w:pPr>
+        <w:pStyle w:val="Textoprformatado"/>
+        <w:rPr/>
+      </w:pPr>
+      <w:r>
+        <w:rPr>
+          <w:rStyle w:val="Cdigofonte"/>
+          <w:shd w:fill="FFFF00" w:val="clear"/>
+        </w:rPr>
+        <w:t xml:space="preserve">    </w:t>
+      </w:r>
+      <w:r>
+        <w:rPr>
+          <w:rStyle w:val="Cdigofonte"/>
+          <w:shd w:fill="FFFF00" w:val="clear"/>
+        </w:rPr>
+        <w:t>console.log(`Server running at http://${hostname}:${port}/`);</w:t>
+      </w:r>
+    </w:p>
+    <w:p>
+      <w:pPr>
+        <w:pStyle w:val="Textoprformatado"/>
+        <w:spacing w:before="0" w:after="283"/>
+        <w:rPr/>
+      </w:pPr>
+      <w:r>
+        <w:rPr>
+          <w:rStyle w:val="Cdigofonte"/>
+          <w:shd w:fill="FFFF00" w:val="clear"/>
+        </w:rPr>
+        <w:t>});</w:t>
+      </w:r>
+    </w:p>
+    <w:p>
+      <w:pPr>
+        <w:pStyle w:val="Corpodotexto"/>
+        <w:jc w:val="both"/>
+        <w:rPr/>
+      </w:pPr>
+      <w:r>
+        <w:rPr/>
+        <w:t xml:space="preserve">Em resumo, a função </w:t>
+      </w:r>
+      <w:r>
+        <w:rPr>
+          <w:rStyle w:val="Cdigofonte"/>
+        </w:rPr>
+        <w:t>app.listen</w:t>
+      </w:r>
+      <w:r>
+        <w:rPr/>
+        <w:t xml:space="preserve"> pode receber três parâmetros opcionais: o número da porta, o endereço IP ou nome de host e uma função de retorno de chamada. Esses parâmetros permitem que você especifique como e onde o servidor deve escutar e o que deve acontecer quando ele estiver pronto para receber solicitações.</w:t>
+      </w:r>
+    </w:p>
+    <w:p>
+      <w:pPr>
+        <w:pStyle w:val="Corpodotexto"/>
+        <w:jc w:val="both"/>
+        <w:rPr/>
+      </w:pPr>
+      <w:r>
+        <w:rPr/>
+      </w:r>
+    </w:p>
+    <w:p>
+      <w:pPr>
+        <w:pStyle w:val="Corpodotexto"/>
+        <w:jc w:val="both"/>
+        <w:rPr/>
+      </w:pPr>
+      <w:r>
+        <w:rPr/>
+      </w:r>
+    </w:p>
+    <w:p>
+      <w:pPr>
+        <w:pStyle w:val="Corpodotexto"/>
+        <w:rPr/>
+      </w:pPr>
+      <w:r>
+        <w:rPr/>
+      </w:r>
+    </w:p>
+    <w:p>
+      <w:pPr>
+        <w:pStyle w:val="Normal"/>
+        <w:bidi w:val="0"/>
+        <w:jc w:val="both"/>
+        <w:rPr>
+          <w:b/>
+          <w:b/>
+          <w:bCs/>
+        </w:rPr>
+      </w:pPr>
+      <w:r>
+        <w:rPr>
+          <w:b/>
+          <w:bCs/>
+        </w:rPr>
+        <w:t>Para que server app.use("/usuarios", router); sabendo que router é const router = express.Router</w:t>
+      </w:r>
+    </w:p>
+    <w:p>
+      <w:pPr>
+        <w:pStyle w:val="Normal"/>
+        <w:bidi w:val="0"/>
+        <w:jc w:val="both"/>
+        <w:rPr/>
+      </w:pPr>
+      <w:r>
+        <w:rPr/>
+      </w:r>
+    </w:p>
+    <w:p>
+      <w:pPr>
+        <w:pStyle w:val="Corpodotexto"/>
+        <w:bidi w:val="0"/>
+        <w:jc w:val="both"/>
+        <w:rPr/>
+      </w:pPr>
+      <w:r>
+        <w:rPr/>
+        <w:t xml:space="preserve">A linha </w:t>
+      </w:r>
+      <w:r>
+        <w:rPr>
+          <w:rStyle w:val="Cdigofonte"/>
+        </w:rPr>
+        <w:t>app.use("/usuarios", router)</w:t>
+      </w:r>
+      <w:r>
+        <w:rPr/>
+        <w:t xml:space="preserve"> está adicionando um middleware de rota para a rota </w:t>
+      </w:r>
+      <w:r>
+        <w:rPr>
+          <w:rStyle w:val="Cdigofonte"/>
+        </w:rPr>
+        <w:t>"/usuarios"</w:t>
+      </w:r>
+      <w:r>
+        <w:rPr/>
+        <w:t xml:space="preserve">. Isso significa que, quando a rota </w:t>
+      </w:r>
+      <w:r>
+        <w:rPr>
+          <w:rStyle w:val="Cdigofonte"/>
+        </w:rPr>
+        <w:t>"/usuarios"</w:t>
+      </w:r>
+      <w:r>
+        <w:rPr/>
+        <w:t xml:space="preserve"> é acessada, o middleware </w:t>
+      </w:r>
+      <w:r>
+        <w:rPr>
+          <w:rStyle w:val="Cdigofonte"/>
+        </w:rPr>
+        <w:t>router</w:t>
+      </w:r>
+      <w:r>
+        <w:rPr/>
+        <w:t xml:space="preserve"> será executado.</w:t>
+      </w:r>
+    </w:p>
+    <w:p>
+      <w:pPr>
+        <w:pStyle w:val="Corpodotexto"/>
+        <w:jc w:val="both"/>
+        <w:rPr/>
+      </w:pPr>
+      <w:r>
+        <w:rPr>
+          <w:rStyle w:val="Cdigofonte"/>
+        </w:rPr>
+        <w:t>router</w:t>
+      </w:r>
+      <w:r>
+        <w:rPr/>
+        <w:t xml:space="preserve"> é uma instância do </w:t>
+      </w:r>
+      <w:r>
+        <w:rPr>
+          <w:rStyle w:val="Cdigofonte"/>
+        </w:rPr>
+        <w:t>express.Router</w:t>
+      </w:r>
+      <w:r>
+        <w:rPr/>
+        <w:t>, que é uma função que permite definir rotas e manipular solicitações HTTP em um escopo independente. Isso é útil para organizar o código e garantir que as rotas relacionadas a um determinado tópico (por exemplo, usuários) estejam agrupadas juntas.</w:t>
+      </w:r>
+    </w:p>
+    <w:p>
+      <w:pPr>
+        <w:pStyle w:val="Corpodotexto"/>
+        <w:jc w:val="both"/>
+        <w:rPr/>
+      </w:pPr>
+      <w:r>
+        <w:rPr/>
+        <w:t xml:space="preserve">Aqui está um exemplo de como usar o </w:t>
+      </w:r>
+      <w:r>
+        <w:rPr>
+          <w:rStyle w:val="Cdigofonte"/>
+        </w:rPr>
+        <w:t>express.Router</w:t>
+      </w:r>
+      <w:r>
+        <w:rPr/>
+        <w:t xml:space="preserve"> para criar rotas para usuários:</w:t>
+      </w:r>
+    </w:p>
+    <w:p>
+      <w:pPr>
+        <w:pStyle w:val="Normal"/>
+        <w:bidi w:val="0"/>
+        <w:jc w:val="both"/>
+        <w:rPr/>
+      </w:pPr>
+      <w:r>
+        <w:rPr/>
+        <w:drawing>
+          <wp:anchor behindDoc="0" distT="0" distB="0" distL="0" distR="0" simplePos="0" locked="0" layoutInCell="0" allowOverlap="1" relativeHeight="2">
+            <wp:simplePos x="0" y="0"/>
+            <wp:positionH relativeFrom="column">
+              <wp:posOffset>1093470</wp:posOffset>
+            </wp:positionH>
+            <wp:positionV relativeFrom="paragraph">
+              <wp:posOffset>26670</wp:posOffset>
+            </wp:positionV>
+            <wp:extent cx="4162425" cy="2743200"/>
+            <wp:effectExtent l="0" t="0" r="0" b="0"/>
+            <wp:wrapSquare wrapText="largest"/>
+            <wp:docPr id="1" name="Figura1" descr=""/>
+            <wp:cNvGraphicFramePr>
+              <a:graphicFrameLocks xmlns:a="http://schemas.openxmlformats.org/drawingml/2006/main" noChangeAspect="1"/>
+            </wp:cNvGraphicFramePr>
+            <a:graphic xmlns:a="http://schemas.openxmlformats.org/drawingml/2006/main">
+              <a:graphicData uri="http://schemas.openxmlformats.org/drawingml/2006/picture">
+                <pic:pic xmlns:pic="http://schemas.openxmlformats.org/drawingml/2006/picture">
+                  <pic:nvPicPr>
+                    <pic:cNvPr id="1" name="Figura1" descr=""/>
+                    <pic:cNvPicPr>
+                      <a:picLocks noChangeAspect="1" noChangeArrowheads="1"/>
+                    </pic:cNvPicPr>
+                  </pic:nvPicPr>
+                  <pic:blipFill>
+                    <a:blip r:embed="rId2"/>
+                    <a:stretch>
+                      <a:fillRect/>
+                    </a:stretch>
+                  </pic:blipFill>
+                  <pic:spPr bwMode="auto">
+                    <a:xfrm>
+                      <a:off x="0" y="0"/>
+                      <a:ext cx="4162425" cy="2743200"/>
+                    </a:xfrm>
+                    <a:prstGeom prst="rect">
+                      <a:avLst/>
+                    </a:prstGeom>
+                  </pic:spPr>
+                </pic:pic>
+              </a:graphicData>
+            </a:graphic>
+          </wp:anchor>
+        </w:drawing>
+      </w:r>
+    </w:p>
+    <w:p>
+      <w:pPr>
+        <w:pStyle w:val="Normal"/>
+        <w:bidi w:val="0"/>
+        <w:jc w:val="both"/>
+        <w:rPr/>
+      </w:pPr>
+      <w:r>
+        <w:rPr/>
+      </w:r>
+    </w:p>
+    <w:p>
+      <w:pPr>
+        <w:pStyle w:val="Normal"/>
+        <w:bidi w:val="0"/>
+        <w:jc w:val="both"/>
+        <w:rPr/>
+      </w:pPr>
+      <w:r>
+        <w:rPr/>
+      </w:r>
+    </w:p>
+    <w:p>
+      <w:pPr>
+        <w:pStyle w:val="Normal"/>
+        <w:bidi w:val="0"/>
+        <w:jc w:val="both"/>
+        <w:rPr/>
+      </w:pPr>
+      <w:r>
+        <w:rPr/>
+      </w:r>
+    </w:p>
+    <w:p>
+      <w:pPr>
+        <w:pStyle w:val="Normal"/>
+        <w:bidi w:val="0"/>
+        <w:jc w:val="both"/>
+        <w:rPr/>
+      </w:pPr>
+      <w:r>
+        <w:rPr/>
+      </w:r>
+    </w:p>
+    <w:p>
+      <w:pPr>
+        <w:pStyle w:val="Normal"/>
+        <w:bidi w:val="0"/>
+        <w:jc w:val="both"/>
+        <w:rPr/>
+      </w:pPr>
+      <w:r>
+        <w:rPr/>
+      </w:r>
+    </w:p>
+    <w:p>
+      <w:pPr>
+        <w:pStyle w:val="Normal"/>
+        <w:bidi w:val="0"/>
+        <w:jc w:val="both"/>
+        <w:rPr/>
+      </w:pPr>
+      <w:r>
+        <w:rPr/>
+      </w:r>
+    </w:p>
+    <w:p>
+      <w:pPr>
+        <w:pStyle w:val="Normal"/>
+        <w:bidi w:val="0"/>
+        <w:jc w:val="both"/>
+        <w:rPr/>
+      </w:pPr>
+      <w:r>
+        <w:rPr/>
+      </w:r>
+    </w:p>
+    <w:p>
+      <w:pPr>
+        <w:pStyle w:val="Normal"/>
+        <w:bidi w:val="0"/>
+        <w:jc w:val="both"/>
+        <w:rPr/>
+      </w:pPr>
+      <w:r>
+        <w:rPr/>
+      </w:r>
+    </w:p>
+    <w:p>
+      <w:pPr>
+        <w:pStyle w:val="Normal"/>
+        <w:bidi w:val="0"/>
+        <w:jc w:val="both"/>
+        <w:rPr/>
+      </w:pPr>
+      <w:r>
+        <w:rPr/>
+      </w:r>
+    </w:p>
+    <w:p>
+      <w:pPr>
+        <w:pStyle w:val="Normal"/>
+        <w:bidi w:val="0"/>
+        <w:jc w:val="both"/>
+        <w:rPr/>
+      </w:pPr>
+      <w:r>
+        <w:rPr/>
+      </w:r>
+    </w:p>
+    <w:p>
+      <w:pPr>
+        <w:pStyle w:val="Normal"/>
+        <w:bidi w:val="0"/>
+        <w:jc w:val="both"/>
+        <w:rPr/>
+      </w:pPr>
+      <w:r>
+        <w:rPr/>
+      </w:r>
+    </w:p>
+    <w:p>
+      <w:pPr>
+        <w:pStyle w:val="Normal"/>
+        <w:bidi w:val="0"/>
+        <w:jc w:val="both"/>
+        <w:rPr/>
+      </w:pPr>
+      <w:r>
+        <w:rPr/>
+      </w:r>
+    </w:p>
+    <w:p>
+      <w:pPr>
+        <w:pStyle w:val="Normal"/>
+        <w:bidi w:val="0"/>
+        <w:jc w:val="both"/>
+        <w:rPr/>
+      </w:pPr>
+      <w:r>
+        <w:rPr/>
+      </w:r>
+    </w:p>
+    <w:p>
+      <w:pPr>
+        <w:pStyle w:val="Normal"/>
+        <w:bidi w:val="0"/>
+        <w:jc w:val="both"/>
+        <w:rPr/>
+      </w:pPr>
+      <w:r>
+        <w:rPr/>
+      </w:r>
+    </w:p>
+    <w:p>
+      <w:pPr>
+        <w:pStyle w:val="Normal"/>
+        <w:bidi w:val="0"/>
+        <w:jc w:val="both"/>
+        <w:rPr/>
+      </w:pPr>
+      <w:r>
+        <w:rPr/>
+      </w:r>
+    </w:p>
+    <w:p>
+      <w:pPr>
+        <w:pStyle w:val="Normal"/>
+        <w:bidi w:val="0"/>
+        <w:jc w:val="both"/>
+        <w:rPr/>
+      </w:pPr>
+      <w:r>
+        <w:rPr/>
+      </w:r>
+    </w:p>
+    <w:p>
+      <w:pPr>
+        <w:pStyle w:val="Corpodotexto"/>
+        <w:bidi w:val="0"/>
+        <w:jc w:val="both"/>
+        <w:rPr/>
+      </w:pPr>
+      <w:r>
+        <w:rPr/>
+        <w:t xml:space="preserve">Este código define duas rotas para o objeto </w:t>
+      </w:r>
+      <w:r>
+        <w:rPr>
+          <w:rStyle w:val="Cdigofonte"/>
+        </w:rPr>
+        <w:t>router</w:t>
+      </w:r>
+      <w:r>
+        <w:rPr/>
+        <w:t xml:space="preserve">: uma rota para listar todos os usuários e outra rota para exibir os detalhes de um usuário específico, identificado por um ID na URL. Em seguida, o </w:t>
+      </w:r>
+      <w:r>
+        <w:rPr>
+          <w:rStyle w:val="Cdigofonte"/>
+        </w:rPr>
+        <w:t>router</w:t>
+      </w:r>
+      <w:r>
+        <w:rPr/>
+        <w:t xml:space="preserve"> é exportado como um módulo para ser usado em outro arquivo.</w:t>
+      </w:r>
+    </w:p>
+    <w:p>
+      <w:pPr>
+        <w:pStyle w:val="Corpodotexto"/>
+        <w:jc w:val="both"/>
+        <w:rPr/>
+      </w:pPr>
+      <w:r>
+        <w:rPr/>
+        <w:t xml:space="preserve">No arquivo principal, você pode importar o </w:t>
+      </w:r>
+      <w:r>
+        <w:rPr>
+          <w:rStyle w:val="Cdigofonte"/>
+        </w:rPr>
+        <w:t>router</w:t>
+      </w:r>
+      <w:r>
+        <w:rPr/>
+        <w:t xml:space="preserve"> e adicioná-lo como um middleware de rota para a rota </w:t>
+      </w:r>
+      <w:r>
+        <w:rPr>
+          <w:rStyle w:val="Cdigofonte"/>
+        </w:rPr>
+        <w:t>"/usua</w:t>
+      </w:r>
+      <w:r>
+        <w:drawing>
+          <wp:anchor behindDoc="0" distT="0" distB="0" distL="0" distR="0" simplePos="0" locked="0" layoutInCell="0" allowOverlap="1" relativeHeight="3">
+            <wp:simplePos x="0" y="0"/>
+            <wp:positionH relativeFrom="column">
+              <wp:posOffset>1331595</wp:posOffset>
+            </wp:positionH>
+            <wp:positionV relativeFrom="paragraph">
+              <wp:posOffset>494030</wp:posOffset>
+            </wp:positionV>
+            <wp:extent cx="3609975" cy="2095500"/>
+            <wp:effectExtent l="0" t="0" r="0" b="0"/>
+            <wp:wrapSquare wrapText="largest"/>
+            <wp:docPr id="2" name="Figura2" descr=""/>
+            <wp:cNvGraphicFramePr>
+              <a:graphicFrameLocks xmlns:a="http://schemas.openxmlformats.org/drawingml/2006/main" noChangeAspect="1"/>
+            </wp:cNvGraphicFramePr>
+            <a:graphic xmlns:a="http://schemas.openxmlformats.org/drawingml/2006/main">
+              <a:graphicData uri="http://schemas.openxmlformats.org/drawingml/2006/picture">
+                <pic:pic xmlns:pic="http://schemas.openxmlformats.org/drawingml/2006/picture">
+                  <pic:nvPicPr>
+                    <pic:cNvPr id="2" name="Figura2" descr=""/>
+                    <pic:cNvPicPr>
+                      <a:picLocks noChangeAspect="1" noChangeArrowheads="1"/>
+                    </pic:cNvPicPr>
+                  </pic:nvPicPr>
+                  <pic:blipFill>
+                    <a:blip r:embed="rId3"/>
+                    <a:stretch>
+                      <a:fillRect/>
+                    </a:stretch>
+                  </pic:blipFill>
+                  <pic:spPr bwMode="auto">
+                    <a:xfrm>
+                      <a:off x="0" y="0"/>
+                      <a:ext cx="3609975" cy="2095500"/>
+                    </a:xfrm>
+                    <a:prstGeom prst="rect">
+                      <a:avLst/>
+                    </a:prstGeom>
+                  </pic:spPr>
+                </pic:pic>
+              </a:graphicData>
+            </a:graphic>
+          </wp:anchor>
+        </w:drawing>
+      </w:r>
+      <w:r>
+        <w:rPr>
+          <w:rStyle w:val="Cdigofonte"/>
+        </w:rPr>
+        <w:t>rios"</w:t>
+      </w:r>
+      <w:r>
+        <w:rPr/>
+        <w:t>:</w:t>
+      </w:r>
+    </w:p>
+    <w:p>
+      <w:pPr>
+        <w:pStyle w:val="Normal"/>
+        <w:bidi w:val="0"/>
+        <w:jc w:val="both"/>
+        <w:rPr/>
+      </w:pPr>
+      <w:r>
+        <w:rPr/>
+      </w:r>
+    </w:p>
+    <w:p>
+      <w:pPr>
+        <w:pStyle w:val="Normal"/>
+        <w:bidi w:val="0"/>
+        <w:jc w:val="both"/>
+        <w:rPr/>
+      </w:pPr>
+      <w:r>
+        <w:rPr/>
+      </w:r>
+    </w:p>
+    <w:p>
+      <w:pPr>
+        <w:pStyle w:val="Normal"/>
+        <w:bidi w:val="0"/>
+        <w:jc w:val="both"/>
+        <w:rPr/>
+      </w:pPr>
+      <w:r>
+        <w:rPr/>
+      </w:r>
+    </w:p>
+    <w:p>
+      <w:pPr>
+        <w:pStyle w:val="Normal"/>
+        <w:bidi w:val="0"/>
+        <w:jc w:val="both"/>
+        <w:rPr/>
+      </w:pPr>
+      <w:r>
+        <w:rPr/>
+      </w:r>
+    </w:p>
+    <w:p>
+      <w:pPr>
+        <w:pStyle w:val="Normal"/>
+        <w:bidi w:val="0"/>
+        <w:jc w:val="both"/>
+        <w:rPr/>
+      </w:pPr>
+      <w:r>
+        <w:rPr/>
+      </w:r>
+    </w:p>
+    <w:p>
+      <w:pPr>
+        <w:pStyle w:val="Normal"/>
+        <w:bidi w:val="0"/>
+        <w:jc w:val="both"/>
+        <w:rPr/>
+      </w:pPr>
+      <w:r>
+        <w:rPr/>
+      </w:r>
+    </w:p>
+    <w:p>
+      <w:pPr>
+        <w:pStyle w:val="Normal"/>
+        <w:bidi w:val="0"/>
+        <w:jc w:val="both"/>
+        <w:rPr/>
+      </w:pPr>
+      <w:r>
+        <w:rPr/>
+      </w:r>
+    </w:p>
+    <w:p>
+      <w:pPr>
+        <w:pStyle w:val="Normal"/>
+        <w:bidi w:val="0"/>
+        <w:jc w:val="both"/>
+        <w:rPr/>
+      </w:pPr>
+      <w:r>
+        <w:rPr/>
+      </w:r>
+    </w:p>
+    <w:p>
+      <w:pPr>
+        <w:pStyle w:val="Normal"/>
+        <w:bidi w:val="0"/>
+        <w:jc w:val="both"/>
+        <w:rPr/>
+      </w:pPr>
+      <w:r>
+        <w:rPr/>
+      </w:r>
+    </w:p>
+    <w:p>
+      <w:pPr>
+        <w:pStyle w:val="Normal"/>
+        <w:bidi w:val="0"/>
+        <w:jc w:val="both"/>
+        <w:rPr/>
+      </w:pPr>
+      <w:r>
+        <w:rPr/>
+      </w:r>
+    </w:p>
+    <w:p>
+      <w:pPr>
+        <w:pStyle w:val="Normal"/>
+        <w:bidi w:val="0"/>
+        <w:jc w:val="both"/>
+        <w:rPr/>
+      </w:pPr>
+      <w:r>
+        <w:rPr/>
+      </w:r>
+    </w:p>
+    <w:p>
+      <w:pPr>
+        <w:pStyle w:val="Normal"/>
+        <w:bidi w:val="0"/>
+        <w:jc w:val="both"/>
+        <w:rPr/>
+      </w:pPr>
+      <w:r>
+        <w:rPr/>
+      </w:r>
+    </w:p>
+    <w:p>
+      <w:pPr>
+        <w:pStyle w:val="Normal"/>
+        <w:bidi w:val="0"/>
+        <w:jc w:val="both"/>
+        <w:rPr/>
+      </w:pPr>
+      <w:r>
+        <w:rPr/>
+      </w:r>
+    </w:p>
+    <w:p>
+      <w:pPr>
+        <w:pStyle w:val="Normal"/>
+        <w:bidi w:val="0"/>
+        <w:jc w:val="both"/>
+        <w:rPr/>
+      </w:pPr>
+      <w:r>
+        <w:rPr/>
+      </w:r>
+    </w:p>
+    <w:p>
+      <w:pPr>
+        <w:pStyle w:val="Normal"/>
+        <w:bidi w:val="0"/>
+        <w:jc w:val="both"/>
+        <w:rPr/>
+      </w:pPr>
+      <w:r>
+        <w:rPr/>
+        <w:t xml:space="preserve">Em resumo, </w:t>
+      </w:r>
+      <w:r>
+        <w:rPr>
+          <w:rStyle w:val="Cdigofonte"/>
+        </w:rPr>
+        <w:t>app.use("/usuarios", router)</w:t>
+      </w:r>
+      <w:r>
+        <w:rPr/>
+        <w:t xml:space="preserve"> adiciona o middleware </w:t>
+      </w:r>
+      <w:r>
+        <w:rPr>
+          <w:rStyle w:val="Cdigofonte"/>
+        </w:rPr>
+        <w:t>router</w:t>
+      </w:r>
+      <w:r>
+        <w:rPr/>
+        <w:t xml:space="preserve"> para a rota </w:t>
+      </w:r>
+      <w:r>
+        <w:rPr>
+          <w:rStyle w:val="Cdigofonte"/>
+        </w:rPr>
+        <w:t>"/usuarios"</w:t>
+      </w:r>
+      <w:r>
+        <w:rPr/>
+        <w:t>, permitindo que as rotas relacionadas a usuários sejam manipuladas de maneira independente e organizada.</w:t>
+      </w:r>
+    </w:p>
+    <w:p>
+      <w:pPr>
+        <w:pStyle w:val="Normal"/>
+        <w:bidi w:val="0"/>
+        <w:jc w:val="both"/>
+        <w:rPr/>
+      </w:pPr>
+      <w:r>
+        <w:rPr/>
+      </w:r>
+    </w:p>
+    <w:p>
+      <w:pPr>
+        <w:pStyle w:val="Normal"/>
+        <w:bidi w:val="0"/>
+        <w:jc w:val="both"/>
+        <w:rPr/>
+      </w:pPr>
+      <w:r>
+        <w:rPr/>
+      </w:r>
+    </w:p>
+    <w:p>
+      <w:pPr>
+        <w:pStyle w:val="Normal"/>
+        <w:bidi w:val="0"/>
+        <w:jc w:val="both"/>
+        <w:rPr>
+          <w:b/>
+          <w:b/>
+          <w:bCs/>
+        </w:rPr>
+      </w:pPr>
+      <w:r>
+        <w:rPr>
+          <w:b/>
+          <w:bCs/>
+        </w:rPr>
+        <w:t>Considere a linha router.post("/", authenticate, createNewUser); Nota-se que antes de chamar a função que cria um novo usuário, a primeira função chamada é a authenticate, que vai verificar se quem fez a requição pode fazê-la, verificando o header da requisição. O que quero saber é, como é feita essa autenticação? usa qual módulo do node, dê um exemplo</w:t>
+      </w:r>
+    </w:p>
+    <w:p>
+      <w:pPr>
+        <w:pStyle w:val="Normal"/>
+        <w:bidi w:val="0"/>
+        <w:jc w:val="both"/>
+        <w:rPr/>
+      </w:pPr>
+      <w:r>
+        <w:rPr/>
+      </w:r>
+    </w:p>
+    <w:p>
+      <w:pPr>
+        <w:pStyle w:val="Corpodotexto"/>
+        <w:bidi w:val="0"/>
+        <w:jc w:val="both"/>
+        <w:rPr/>
+      </w:pPr>
+      <w:r>
+        <w:rPr/>
+        <w:t>A autenticação pode ser feita de diversas maneiras, dependendo do contexto e das necessidades da aplicação. Em alguns casos, a autenticação pode ser feita por meio de tokens, em outros por meio de credenciais de usuário e senha, e assim por diante.</w:t>
+      </w:r>
+    </w:p>
+    <w:p>
+      <w:pPr>
+        <w:pStyle w:val="Corpodotexto"/>
+        <w:rPr/>
+      </w:pPr>
+      <w:r>
+        <w:rPr/>
+        <w:t>Aqui está um exemplo de como autenticar um usuário com um token JWT (JSON Web Token):</w:t>
+      </w:r>
+    </w:p>
+    <w:p>
+      <w:pPr>
+        <w:pStyle w:val="Textoprformatado"/>
+        <w:bidi w:val="0"/>
+        <w:jc w:val="both"/>
+        <w:rPr/>
+      </w:pPr>
+      <w:r>
+        <w:rPr>
+          <w:rStyle w:val="Cdigofonte"/>
+        </w:rPr>
+        <w:t>const jwt = require("jsonwebtoken");</w:t>
+      </w:r>
+    </w:p>
+    <w:p>
+      <w:pPr>
+        <w:pStyle w:val="Textoprformatado"/>
+        <w:rPr/>
+      </w:pPr>
+      <w:r>
+        <w:rPr>
+          <w:rStyle w:val="Cdigofonte"/>
+        </w:rPr>
+        <w:t>const authenticate = (req, res, next) =&gt; {</w:t>
+      </w:r>
+    </w:p>
+    <w:p>
+      <w:pPr>
+        <w:pStyle w:val="Textoprformatado"/>
+        <w:rPr/>
+      </w:pPr>
+      <w:r>
+        <w:rPr>
+          <w:rStyle w:val="Cdigofonte"/>
+        </w:rPr>
+        <w:t xml:space="preserve">    </w:t>
+      </w:r>
+      <w:r>
+        <w:rPr>
+          <w:rStyle w:val="Cdigofonte"/>
+        </w:rPr>
+        <w:t>const token = req.header("x-auth-token");</w:t>
+      </w:r>
+    </w:p>
+    <w:p>
+      <w:pPr>
+        <w:pStyle w:val="Textoprformatado"/>
+        <w:rPr/>
+      </w:pPr>
+      <w:r>
+        <w:rPr/>
+      </w:r>
+    </w:p>
+    <w:p>
+      <w:pPr>
+        <w:pStyle w:val="Textoprformatado"/>
+        <w:rPr/>
+      </w:pPr>
+      <w:r>
+        <w:rPr>
+          <w:rStyle w:val="Cdigofonte"/>
+        </w:rPr>
+        <w:t xml:space="preserve">    </w:t>
+      </w:r>
+      <w:r>
+        <w:rPr>
+          <w:rStyle w:val="Cdigofonte"/>
+        </w:rPr>
+        <w:t>if (!token) {</w:t>
+      </w:r>
+    </w:p>
+    <w:p>
+      <w:pPr>
+        <w:pStyle w:val="Textoprformatado"/>
+        <w:rPr/>
+      </w:pPr>
+      <w:r>
+        <w:rPr>
+          <w:rStyle w:val="Cdigofonte"/>
+        </w:rPr>
+        <w:t xml:space="preserve">        </w:t>
+      </w:r>
+      <w:r>
+        <w:rPr>
+          <w:rStyle w:val="Cdigofonte"/>
+        </w:rPr>
+        <w:t>return res.status(401).send("Access denied. No token provided.");</w:t>
+      </w:r>
+    </w:p>
+    <w:p>
+      <w:pPr>
+        <w:pStyle w:val="Textoprformatado"/>
+        <w:rPr/>
+      </w:pPr>
+      <w:r>
+        <w:rPr>
+          <w:rStyle w:val="Cdigofonte"/>
+        </w:rPr>
+        <w:t xml:space="preserve">    </w:t>
+      </w:r>
+      <w:r>
+        <w:rPr>
+          <w:rStyle w:val="Cdigofonte"/>
+        </w:rPr>
+        <w:t>}</w:t>
+      </w:r>
+    </w:p>
+    <w:p>
+      <w:pPr>
+        <w:pStyle w:val="Textoprformatado"/>
+        <w:rPr/>
+      </w:pPr>
+      <w:r>
+        <w:rPr>
+          <w:rStyle w:val="Cdigofonte"/>
+        </w:rPr>
+        <w:t xml:space="preserve">    </w:t>
+      </w:r>
+      <w:r>
+        <w:rPr>
+          <w:rStyle w:val="Cdigofonte"/>
+        </w:rPr>
+        <w:t>try {</w:t>
+      </w:r>
+    </w:p>
+    <w:p>
+      <w:pPr>
+        <w:pStyle w:val="Textoprformatado"/>
+        <w:rPr/>
+      </w:pPr>
+      <w:r>
+        <w:rPr>
+          <w:rStyle w:val="Cdigofonte"/>
+        </w:rPr>
+        <w:t xml:space="preserve">        </w:t>
+      </w:r>
+      <w:r>
+        <w:rPr>
+          <w:rStyle w:val="Cdigofonte"/>
+        </w:rPr>
+        <w:t>const decoded = jwt.verify(token, process.env.JWT_SECRET);</w:t>
+      </w:r>
+    </w:p>
+    <w:p>
+      <w:pPr>
+        <w:pStyle w:val="Textoprformatado"/>
+        <w:rPr/>
+      </w:pPr>
+      <w:r>
+        <w:rPr>
+          <w:rStyle w:val="Cdigofonte"/>
+        </w:rPr>
+        <w:t xml:space="preserve">        </w:t>
+      </w:r>
+      <w:r>
+        <w:rPr>
+          <w:rStyle w:val="Cdigofonte"/>
+        </w:rPr>
+        <w:t>req.user = decoded;</w:t>
+      </w:r>
+    </w:p>
+    <w:p>
+      <w:pPr>
+        <w:pStyle w:val="Textoprformatado"/>
+        <w:rPr/>
+      </w:pPr>
+      <w:r>
+        <w:rPr>
+          <w:rStyle w:val="Cdigofonte"/>
+        </w:rPr>
+        <w:t xml:space="preserve">        </w:t>
+      </w:r>
+      <w:r>
+        <w:rPr>
+          <w:rStyle w:val="Cdigofonte"/>
+        </w:rPr>
+        <w:t>next();</w:t>
+      </w:r>
+    </w:p>
+    <w:p>
+      <w:pPr>
+        <w:pStyle w:val="Textoprformatado"/>
+        <w:rPr/>
+      </w:pPr>
+      <w:r>
+        <w:rPr>
+          <w:rStyle w:val="Cdigofonte"/>
+        </w:rPr>
+        <w:t xml:space="preserve">    </w:t>
+      </w:r>
+      <w:r>
+        <w:rPr>
+          <w:rStyle w:val="Cdigofonte"/>
+        </w:rPr>
+        <w:t>} catch (ex) {</w:t>
+      </w:r>
+    </w:p>
+    <w:p>
+      <w:pPr>
+        <w:pStyle w:val="Textoprformatado"/>
+        <w:rPr/>
+      </w:pPr>
+      <w:r>
+        <w:rPr>
+          <w:rStyle w:val="Cdigofonte"/>
+        </w:rPr>
+        <w:t xml:space="preserve">        </w:t>
+      </w:r>
+      <w:r>
+        <w:rPr>
+          <w:rStyle w:val="Cdigofonte"/>
+        </w:rPr>
+        <w:t>res.status(400).send("Invalid token.");</w:t>
+      </w:r>
+    </w:p>
+    <w:p>
+      <w:pPr>
+        <w:pStyle w:val="Textoprformatado"/>
+        <w:rPr/>
+      </w:pPr>
+      <w:r>
+        <w:rPr>
+          <w:rStyle w:val="Cdigofonte"/>
+        </w:rPr>
+        <w:t xml:space="preserve">    </w:t>
+      </w:r>
+      <w:r>
+        <w:rPr>
+          <w:rStyle w:val="Cdigofonte"/>
+        </w:rPr>
+        <w:t>}</w:t>
+      </w:r>
+    </w:p>
+    <w:p>
+      <w:pPr>
+        <w:pStyle w:val="Textoprformatado"/>
+        <w:rPr/>
+      </w:pPr>
+      <w:r>
+        <w:rPr>
+          <w:rStyle w:val="Cdigofonte"/>
+        </w:rPr>
+        <w:t>};</w:t>
+      </w:r>
+    </w:p>
+    <w:p>
+      <w:pPr>
+        <w:pStyle w:val="Textoprformatado"/>
+        <w:spacing w:before="0" w:after="283"/>
+        <w:rPr/>
+      </w:pPr>
+      <w:r>
+        <w:rPr>
+          <w:rStyle w:val="Cdigofonte"/>
+        </w:rPr>
+        <w:t>router.post("/", authenticate, createNewUser);</w:t>
+      </w:r>
+    </w:p>
+    <w:p>
+      <w:pPr>
+        <w:pStyle w:val="Corpodotexto"/>
+        <w:bidi w:val="0"/>
+        <w:jc w:val="both"/>
+        <w:rPr/>
+      </w:pPr>
+      <w:r>
+        <w:rPr/>
+        <w:t xml:space="preserve">Neste exemplo, a função </w:t>
+      </w:r>
+      <w:r>
+        <w:rPr>
+          <w:rStyle w:val="Cdigofonte"/>
+        </w:rPr>
+        <w:t>authenticate</w:t>
+      </w:r>
+      <w:r>
+        <w:rPr/>
+        <w:t xml:space="preserve"> verifica se o token está presente no header da requisição, usando </w:t>
+      </w:r>
+      <w:r>
+        <w:rPr>
+          <w:rStyle w:val="Cdigofonte"/>
+        </w:rPr>
+        <w:t>req.header("x-auth-token")</w:t>
+      </w:r>
+      <w:r>
+        <w:rPr/>
+        <w:t>. Se o token não estiver presente, a função retorna um erro de status 401 (não autorizado) e uma mensagem informando que o acesso foi negado.</w:t>
+      </w:r>
+    </w:p>
+    <w:p>
+      <w:pPr>
+        <w:pStyle w:val="Corpodotexto"/>
+        <w:jc w:val="both"/>
+        <w:rPr/>
+      </w:pPr>
+      <w:r>
+        <w:rPr/>
+        <w:t xml:space="preserve">Se o token estiver presente, a função usa a biblioteca </w:t>
+      </w:r>
+      <w:r>
+        <w:rPr>
+          <w:rStyle w:val="Cdigofonte"/>
+        </w:rPr>
+        <w:t>jsonwebtoken</w:t>
+      </w:r>
+      <w:r>
+        <w:rPr/>
+        <w:t xml:space="preserve"> para verificar a assinatura do token e decodificar seu conteúdo. Se a verificação do token falhar (por exemplo, se o token for inválido ou seu tempo de validade tiver expirado), a função retorna um erro de status 400 (solicitação inválida) e uma mensagem informando que o token é inválido.</w:t>
+      </w:r>
+    </w:p>
+    <w:p>
+      <w:pPr>
+        <w:pStyle w:val="Corpodotexto"/>
+        <w:jc w:val="both"/>
+        <w:rPr/>
+      </w:pPr>
+      <w:r>
+        <w:rPr/>
+        <w:t xml:space="preserve">Se a verificação do token for bem-sucedida, a função armazena as informações decodificadas do token na propriedade </w:t>
+      </w:r>
+      <w:r>
+        <w:rPr>
+          <w:rStyle w:val="Cdigofonte"/>
+        </w:rPr>
+        <w:t>req.user</w:t>
+      </w:r>
+      <w:r>
+        <w:rPr/>
+        <w:t xml:space="preserve"> e chama o próximo middleware na cadeia (neste caso, a função </w:t>
+      </w:r>
+      <w:r>
+        <w:rPr>
+          <w:rStyle w:val="Cdigofonte"/>
+        </w:rPr>
+        <w:t>createNewUser</w:t>
+      </w:r>
+      <w:r>
+        <w:rPr/>
+        <w:t>).</w:t>
+      </w:r>
+    </w:p>
+    <w:p>
+      <w:pPr>
+        <w:pStyle w:val="Corpodotexto"/>
+        <w:jc w:val="both"/>
+        <w:rPr/>
+      </w:pPr>
+      <w:r>
+        <w:rPr/>
+        <w:t>Este é apenas um exemplo de como fazer autenticação com tokens. Há muitas outras maneiras de fazer autenticação, e a escolha da técnica certa depende das necessidades específicas da aplicação.</w:t>
+      </w:r>
+    </w:p>
+    <w:p>
+      <w:pPr>
+        <w:pStyle w:val="Normal"/>
+        <w:bidi w:val="0"/>
+        <w:jc w:val="both"/>
+        <w:rPr/>
+      </w:pPr>
+      <w:r>
+        <w:rPr/>
+      </w:r>
+    </w:p>
+    <w:p>
+      <w:pPr>
+        <w:pStyle w:val="Normal"/>
+        <w:bidi w:val="0"/>
+        <w:jc w:val="both"/>
+        <w:rPr/>
+      </w:pPr>
+      <w:r>
+        <w:rPr/>
       </w:r>
     </w:p>
     <w:sectPr>
@@ -302,6 +2487,7 @@
       <w:pgNumType w:fmt="decimal"/>
       <w:formProt w:val="false"/>
       <w:textDirection w:val="lrTb"/>
+      <w:docGrid w:type="default" w:linePitch="100" w:charSpace="0"/>
     </w:sectPr>
   </w:body>
 </w:document>
@@ -570,7 +2756,6 @@
     </w:rPrDefault>
     <w:pPrDefault>
       <w:pPr>
-        <w:widowControl/>
         <w:suppressAutoHyphens w:val="true"/>
       </w:pPr>
     </w:pPrDefault>
@@ -580,7 +2765,10 @@
     <w:qFormat/>
     <w:pPr>
       <w:widowControl/>
+      <w:suppressAutoHyphens w:val="true"/>
       <w:bidi w:val="0"/>
+      <w:spacing w:before="0" w:after="0"/>
+      <w:jc w:val="left"/>
     </w:pPr>
     <w:rPr>
       <w:rFonts w:ascii="Liberation Serif" w:hAnsi="Liberation Serif" w:eastAsia="Noto Serif CJK SC" w:cs="Lohit Devanagari"/>
@@ -595,6 +2783,13 @@
     <w:name w:val="Símbolos de numeração"/>
     <w:qFormat/>
     <w:rPr/>
+  </w:style>
+  <w:style w:type="character" w:styleId="Cdigofonte">
+    <w:name w:val="Código-fonte"/>
+    <w:qFormat/>
+    <w:rPr>
+      <w:rFonts w:ascii="Liberation Mono" w:hAnsi="Liberation Mono" w:eastAsia="Noto Sans Mono CJK SC" w:cs="Liberation Mono"/>
+    </w:rPr>
   </w:style>
   <w:style w:type="paragraph" w:styleId="Ttulo">
     <w:name w:val="Título"/>
@@ -655,5 +2850,18 @@
       <w:lang w:val="zxx" w:eastAsia="zxx" w:bidi="zxx"/>
     </w:rPr>
   </w:style>
+  <w:style w:type="paragraph" w:styleId="Textoprformatado">
+    <w:name w:val="Texto préformatado"/>
+    <w:basedOn w:val="Normal"/>
+    <w:qFormat/>
+    <w:pPr>
+      <w:spacing w:before="0" w:after="0"/>
+    </w:pPr>
+    <w:rPr>
+      <w:rFonts w:ascii="Liberation Mono" w:hAnsi="Liberation Mono" w:eastAsia="Noto Sans Mono CJK SC" w:cs="Liberation Mono"/>
+      <w:sz w:val="20"/>
+      <w:szCs w:val="20"/>
+    </w:rPr>
+  </w:style>
 </w:styles>
 </file>
</xml_diff>